<commit_message>
End of Christmas Update
Some new stuff in that may need to removed if going back
</commit_message>
<xml_diff>
--- a/Assignment17_18.docx
+++ b/Assignment17_18.docx
@@ -247,6 +247,7 @@
         </w:rPr>
         <w:t xml:space="preserve"> </w:t>
       </w:r>
+      <w:proofErr w:type="spellStart"/>
       <w:r>
         <w:rPr>
           <w:rFonts w:ascii="Segoe UI" w:hAnsi="Segoe UI" w:cs="Segoe UI"/>
@@ -254,6 +255,7 @@
         </w:rPr>
         <w:t>Zumo</w:t>
       </w:r>
+      <w:proofErr w:type="spellEnd"/>
       <w:r>
         <w:rPr>
           <w:rFonts w:ascii="Segoe UI" w:hAnsi="Segoe UI" w:cs="Segoe UI"/>
@@ -2098,6 +2100,7 @@
         <w:spacing w:after="0" w:line="240" w:lineRule="auto"/>
         <w:rPr>
           <w:rFonts w:ascii="Segoe UI" w:hAnsi="Segoe UI" w:cs="Segoe UI"/>
+          <w:color w:val="FF0000"/>
           <w:sz w:val="22"/>
         </w:rPr>
       </w:pPr>
@@ -2120,6 +2123,7 @@
         <w:rPr>
           <w:rFonts w:ascii="Segoe UI" w:hAnsi="Segoe UI" w:cs="Segoe UI"/>
           <w:sz w:val="22"/>
+          <w:highlight w:val="yellow"/>
         </w:rPr>
         <w:t xml:space="preserve">The </w:t>
       </w:r>
@@ -2127,6 +2131,7 @@
         <w:rPr>
           <w:rFonts w:ascii="Segoe UI" w:hAnsi="Segoe UI" w:cs="Segoe UI"/>
           <w:sz w:val="22"/>
+          <w:highlight w:val="yellow"/>
         </w:rPr>
         <w:t>Zumo</w:t>
       </w:r>
@@ -2134,6 +2139,7 @@
         <w:rPr>
           <w:rFonts w:ascii="Segoe UI" w:hAnsi="Segoe UI" w:cs="Segoe UI"/>
           <w:sz w:val="22"/>
+          <w:highlight w:val="yellow"/>
         </w:rPr>
         <w:t xml:space="preserve"> can be driven down the corridor </w:t>
       </w:r>
@@ -2141,6 +2147,7 @@
         <w:rPr>
           <w:rFonts w:ascii="Segoe UI" w:hAnsi="Segoe UI" w:cs="Segoe UI"/>
           <w:sz w:val="22"/>
+          <w:highlight w:val="yellow"/>
         </w:rPr>
         <w:t xml:space="preserve">from a </w:t>
       </w:r>
@@ -2149,6 +2156,7 @@
           <w:rFonts w:ascii="Segoe UI" w:hAnsi="Segoe UI" w:cs="Segoe UI"/>
           <w:b/>
           <w:sz w:val="22"/>
+          <w:highlight w:val="yellow"/>
         </w:rPr>
         <w:t>GUI</w:t>
       </w:r>
@@ -2157,6 +2165,7 @@
           <w:rFonts w:ascii="Segoe UI" w:hAnsi="Segoe UI" w:cs="Segoe UI"/>
           <w:b/>
           <w:sz w:val="22"/>
+          <w:highlight w:val="yellow"/>
         </w:rPr>
         <w:t xml:space="preserve">* (see comment below) </w:t>
       </w:r>
@@ -2165,6 +2174,7 @@
         <w:rPr>
           <w:rFonts w:ascii="Segoe UI" w:hAnsi="Segoe UI" w:cs="Segoe UI"/>
           <w:sz w:val="22"/>
+          <w:highlight w:val="yellow"/>
         </w:rPr>
         <w:t>eg</w:t>
       </w:r>
@@ -2173,6 +2183,7 @@
         <w:rPr>
           <w:rFonts w:ascii="Segoe UI" w:hAnsi="Segoe UI" w:cs="Segoe UI"/>
           <w:sz w:val="22"/>
+          <w:highlight w:val="yellow"/>
         </w:rPr>
         <w:t xml:space="preserve"> </w:t>
       </w:r>
@@ -2180,6 +2191,7 @@
         <w:rPr>
           <w:rFonts w:ascii="Segoe UI" w:hAnsi="Segoe UI" w:cs="Segoe UI"/>
           <w:sz w:val="22"/>
+          <w:highlight w:val="yellow"/>
         </w:rPr>
         <w:t xml:space="preserve">using w, a, s, d </w:t>
       </w:r>
@@ -2187,6 +2199,7 @@
         <w:rPr>
           <w:rFonts w:ascii="Segoe UI" w:hAnsi="Segoe UI" w:cs="Segoe UI"/>
           <w:sz w:val="22"/>
+          <w:highlight w:val="yellow"/>
         </w:rPr>
         <w:t>and ‘stop’ ‘buttons</w:t>
       </w:r>
@@ -2194,6 +2207,7 @@
         <w:rPr>
           <w:rFonts w:ascii="Segoe UI" w:hAnsi="Segoe UI" w:cs="Segoe UI"/>
           <w:sz w:val="22"/>
+          <w:highlight w:val="yellow"/>
         </w:rPr>
         <w:t>’</w:t>
       </w:r>
@@ -2201,6 +2215,7 @@
         <w:rPr>
           <w:rFonts w:ascii="Segoe UI" w:hAnsi="Segoe UI" w:cs="Segoe UI"/>
           <w:sz w:val="22"/>
+          <w:highlight w:val="yellow"/>
         </w:rPr>
         <w:t xml:space="preserve"> </w:t>
       </w:r>
@@ -2208,6 +2223,7 @@
         <w:rPr>
           <w:rFonts w:ascii="Segoe UI" w:hAnsi="Segoe UI" w:cs="Segoe UI"/>
           <w:sz w:val="22"/>
+          <w:highlight w:val="yellow"/>
         </w:rPr>
         <w:t>or a text field</w:t>
       </w:r>
@@ -2215,6 +2231,7 @@
         <w:rPr>
           <w:rFonts w:ascii="Segoe UI" w:hAnsi="Segoe UI" w:cs="Segoe UI"/>
           <w:sz w:val="22"/>
+          <w:highlight w:val="yellow"/>
         </w:rPr>
         <w:t xml:space="preserve">. </w:t>
       </w:r>
@@ -2222,6 +2239,7 @@
         <w:rPr>
           <w:rFonts w:ascii="Segoe UI" w:hAnsi="Segoe UI" w:cs="Segoe UI"/>
           <w:sz w:val="22"/>
+          <w:highlight w:val="yellow"/>
         </w:rPr>
         <w:t xml:space="preserve"> </w:t>
       </w:r>
@@ -2230,6 +2248,7 @@
           <w:rFonts w:ascii="Segoe UI" w:hAnsi="Segoe UI" w:cs="Segoe UI"/>
           <w:b/>
           <w:sz w:val="22"/>
+          <w:highlight w:val="yellow"/>
         </w:rPr>
         <w:t>You</w:t>
       </w:r>
@@ -2237,6 +2256,7 @@
         <w:rPr>
           <w:rFonts w:ascii="Segoe UI" w:hAnsi="Segoe UI" w:cs="Segoe UI"/>
           <w:sz w:val="22"/>
+          <w:highlight w:val="yellow"/>
         </w:rPr>
         <w:t xml:space="preserve"> are controlling the Zumo at this point.</w:t>
       </w:r>
@@ -2244,6 +2264,7 @@
         <w:rPr>
           <w:rFonts w:ascii="Segoe UI" w:hAnsi="Segoe UI" w:cs="Segoe UI"/>
           <w:sz w:val="22"/>
+          <w:highlight w:val="yellow"/>
         </w:rPr>
         <w:t xml:space="preserve"> Communication is via the </w:t>
       </w:r>
@@ -2252,6 +2273,7 @@
         <w:rPr>
           <w:rFonts w:ascii="Segoe UI" w:hAnsi="Segoe UI" w:cs="Segoe UI"/>
           <w:sz w:val="22"/>
+          <w:highlight w:val="yellow"/>
         </w:rPr>
         <w:t>xBee’s</w:t>
       </w:r>
@@ -2260,6 +2282,7 @@
         <w:rPr>
           <w:rFonts w:ascii="Segoe UI" w:hAnsi="Segoe UI" w:cs="Segoe UI"/>
           <w:sz w:val="22"/>
+          <w:highlight w:val="yellow"/>
         </w:rPr>
         <w:t xml:space="preserve"> (not over a USB cable).</w:t>
       </w:r>
@@ -2292,12 +2315,21 @@
           <w:rFonts w:ascii="Segoe UI" w:hAnsi="Segoe UI" w:cs="Segoe UI"/>
           <w:sz w:val="22"/>
         </w:rPr>
-        <w:t xml:space="preserve"> The </w:t>
-      </w:r>
-      <w:r>
-        <w:rPr>
-          <w:rFonts w:ascii="Segoe UI" w:hAnsi="Segoe UI" w:cs="Segoe UI"/>
-          <w:sz w:val="22"/>
+        <w:t xml:space="preserve"> </w:t>
+      </w:r>
+      <w:r>
+        <w:rPr>
+          <w:rFonts w:ascii="Segoe UI" w:hAnsi="Segoe UI" w:cs="Segoe UI"/>
+          <w:sz w:val="22"/>
+          <w:highlight w:val="green"/>
+        </w:rPr>
+        <w:t xml:space="preserve">The </w:t>
+      </w:r>
+      <w:r>
+        <w:rPr>
+          <w:rFonts w:ascii="Segoe UI" w:hAnsi="Segoe UI" w:cs="Segoe UI"/>
+          <w:sz w:val="22"/>
+          <w:highlight w:val="green"/>
         </w:rPr>
         <w:t>Zumo</w:t>
       </w:r>
@@ -2305,6 +2337,7 @@
         <w:rPr>
           <w:rFonts w:ascii="Segoe UI" w:hAnsi="Segoe UI" w:cs="Segoe UI"/>
           <w:sz w:val="22"/>
+          <w:highlight w:val="green"/>
         </w:rPr>
         <w:t xml:space="preserve"> automatically keeps within the corridor by using the reflectance sensors to turn away from the walls</w:t>
       </w:r>
@@ -2312,6 +2345,7 @@
         <w:rPr>
           <w:rFonts w:ascii="Segoe UI" w:hAnsi="Segoe UI" w:cs="Segoe UI"/>
           <w:sz w:val="22"/>
+          <w:highlight w:val="green"/>
         </w:rPr>
         <w:t xml:space="preserve"> (this is an adaptation of the boundary checking and line-following examples looked at in the tutorials)</w:t>
       </w:r>
@@ -2319,6 +2353,7 @@
         <w:rPr>
           <w:rFonts w:ascii="Segoe UI" w:hAnsi="Segoe UI" w:cs="Segoe UI"/>
           <w:sz w:val="22"/>
+          <w:highlight w:val="green"/>
         </w:rPr>
         <w:t>.</w:t>
       </w:r>
@@ -2326,6 +2361,7 @@
         <w:rPr>
           <w:rFonts w:ascii="Segoe UI" w:hAnsi="Segoe UI" w:cs="Segoe UI"/>
           <w:sz w:val="22"/>
+          <w:highlight w:val="green"/>
         </w:rPr>
         <w:t xml:space="preserve"> This means you only start the Zumo moving, after that it is navigating itself </w:t>
       </w:r>
@@ -2333,6 +2369,7 @@
         <w:rPr>
           <w:rFonts w:ascii="Segoe UI" w:hAnsi="Segoe UI" w:cs="Segoe UI"/>
           <w:sz w:val="22"/>
+          <w:highlight w:val="green"/>
         </w:rPr>
         <w:t>along</w:t>
       </w:r>
@@ -2340,6 +2377,7 @@
         <w:rPr>
           <w:rFonts w:ascii="Segoe UI" w:hAnsi="Segoe UI" w:cs="Segoe UI"/>
           <w:sz w:val="22"/>
+          <w:highlight w:val="green"/>
         </w:rPr>
         <w:t xml:space="preserve"> the corridor. It stops when it encounters a ‘wall’ in front of it</w:t>
       </w:r>
@@ -2347,6 +2385,7 @@
         <w:rPr>
           <w:rFonts w:ascii="Segoe UI" w:hAnsi="Segoe UI" w:cs="Segoe UI"/>
           <w:sz w:val="22"/>
+          <w:highlight w:val="green"/>
         </w:rPr>
         <w:t xml:space="preserve"> and you navigate it around the corner in task 3.</w:t>
       </w:r>
@@ -2372,12 +2411,23 @@
           <w:rFonts w:ascii="Segoe UI" w:hAnsi="Segoe UI" w:cs="Segoe UI"/>
           <w:sz w:val="22"/>
         </w:rPr>
-        <w:t xml:space="preserve"> The </w:t>
-      </w:r>
-      <w:r>
-        <w:rPr>
-          <w:rFonts w:ascii="Segoe UI" w:hAnsi="Segoe UI" w:cs="Segoe UI"/>
-          <w:sz w:val="22"/>
+        <w:t xml:space="preserve"> </w:t>
+      </w:r>
+      <w:bookmarkStart w:id="0" w:name="_GoBack"/>
+      <w:bookmarkEnd w:id="0"/>
+      <w:r>
+        <w:rPr>
+          <w:rFonts w:ascii="Segoe UI" w:hAnsi="Segoe UI" w:cs="Segoe UI"/>
+          <w:sz w:val="22"/>
+          <w:highlight w:val="yellow"/>
+        </w:rPr>
+        <w:t xml:space="preserve">The </w:t>
+      </w:r>
+      <w:r>
+        <w:rPr>
+          <w:rFonts w:ascii="Segoe UI" w:hAnsi="Segoe UI" w:cs="Segoe UI"/>
+          <w:sz w:val="22"/>
+          <w:highlight w:val="yellow"/>
         </w:rPr>
         <w:t>Zumo</w:t>
       </w:r>
@@ -2385,6 +2435,7 @@
         <w:rPr>
           <w:rFonts w:ascii="Segoe UI" w:hAnsi="Segoe UI" w:cs="Segoe UI"/>
           <w:sz w:val="22"/>
+          <w:highlight w:val="yellow"/>
         </w:rPr>
         <w:t xml:space="preserve"> recognises that it has</w:t>
       </w:r>
@@ -2392,6 +2443,7 @@
         <w:rPr>
           <w:rFonts w:ascii="Segoe UI" w:hAnsi="Segoe UI" w:cs="Segoe UI"/>
           <w:sz w:val="22"/>
+          <w:highlight w:val="yellow"/>
         </w:rPr>
         <w:t xml:space="preserve"> reached a corner</w:t>
       </w:r>
@@ -2399,6 +2451,7 @@
         <w:rPr>
           <w:rFonts w:ascii="Segoe UI" w:hAnsi="Segoe UI" w:cs="Segoe UI"/>
           <w:sz w:val="22"/>
+          <w:highlight w:val="yellow"/>
         </w:rPr>
         <w:t xml:space="preserve">, stops </w:t>
       </w:r>
@@ -2406,6 +2459,7 @@
         <w:rPr>
           <w:rFonts w:ascii="Segoe UI" w:hAnsi="Segoe UI" w:cs="Segoe UI"/>
           <w:sz w:val="22"/>
+          <w:highlight w:val="yellow"/>
         </w:rPr>
         <w:t>and sends</w:t>
       </w:r>
@@ -2413,6 +2467,7 @@
         <w:rPr>
           <w:rFonts w:ascii="Segoe UI" w:hAnsi="Segoe UI" w:cs="Segoe UI"/>
           <w:sz w:val="22"/>
+          <w:highlight w:val="yellow"/>
         </w:rPr>
         <w:t xml:space="preserve"> a message using the </w:t>
       </w:r>
@@ -2421,6 +2476,7 @@
         <w:rPr>
           <w:rFonts w:ascii="Segoe UI" w:hAnsi="Segoe UI" w:cs="Segoe UI"/>
           <w:sz w:val="22"/>
+          <w:highlight w:val="yellow"/>
         </w:rPr>
         <w:t>xBee</w:t>
       </w:r>
@@ -2429,6 +2485,7 @@
         <w:rPr>
           <w:rFonts w:ascii="Segoe UI" w:hAnsi="Segoe UI" w:cs="Segoe UI"/>
           <w:sz w:val="22"/>
+          <w:highlight w:val="yellow"/>
         </w:rPr>
         <w:t xml:space="preserve"> </w:t>
       </w:r>
@@ -2436,6 +2493,7 @@
         <w:rPr>
           <w:rFonts w:ascii="Segoe UI" w:hAnsi="Segoe UI" w:cs="Segoe UI"/>
           <w:sz w:val="22"/>
+          <w:highlight w:val="yellow"/>
         </w:rPr>
         <w:t xml:space="preserve">indicating that fact. </w:t>
       </w:r>
@@ -2443,6 +2501,7 @@
         <w:rPr>
           <w:rFonts w:ascii="Segoe UI" w:hAnsi="Segoe UI" w:cs="Segoe UI"/>
           <w:sz w:val="22"/>
+          <w:highlight w:val="yellow"/>
         </w:rPr>
         <w:t xml:space="preserve">The messages received from the Zumo should appear in a text area in the GUI. </w:t>
       </w:r>
@@ -2450,6 +2509,7 @@
         <w:rPr>
           <w:rFonts w:ascii="Segoe UI" w:hAnsi="Segoe UI" w:cs="Segoe UI"/>
           <w:sz w:val="22"/>
+          <w:highlight w:val="yellow"/>
         </w:rPr>
         <w:t>It then deactivates the behaviour</w:t>
       </w:r>
@@ -2457,6 +2517,7 @@
         <w:rPr>
           <w:rFonts w:ascii="Segoe UI" w:hAnsi="Segoe UI" w:cs="Segoe UI"/>
           <w:sz w:val="22"/>
+          <w:highlight w:val="yellow"/>
         </w:rPr>
         <w:t xml:space="preserve"> from task 2</w:t>
       </w:r>
@@ -2464,6 +2525,7 @@
         <w:rPr>
           <w:rFonts w:ascii="Segoe UI" w:hAnsi="Segoe UI" w:cs="Segoe UI"/>
           <w:sz w:val="22"/>
+          <w:highlight w:val="yellow"/>
         </w:rPr>
         <w:t xml:space="preserve"> </w:t>
       </w:r>
@@ -2471,6 +2533,7 @@
         <w:rPr>
           <w:rFonts w:ascii="Segoe UI" w:hAnsi="Segoe UI" w:cs="Segoe UI"/>
           <w:sz w:val="22"/>
+          <w:highlight w:val="yellow"/>
         </w:rPr>
         <w:t>(</w:t>
       </w:r>
@@ -2478,6 +2541,7 @@
         <w:rPr>
           <w:rFonts w:ascii="Segoe UI" w:hAnsi="Segoe UI" w:cs="Segoe UI"/>
           <w:sz w:val="22"/>
+          <w:highlight w:val="yellow"/>
         </w:rPr>
         <w:t xml:space="preserve">which is </w:t>
       </w:r>
@@ -2485,6 +2549,7 @@
         <w:rPr>
           <w:rFonts w:ascii="Segoe UI" w:hAnsi="Segoe UI" w:cs="Segoe UI"/>
           <w:sz w:val="22"/>
+          <w:highlight w:val="yellow"/>
         </w:rPr>
         <w:t xml:space="preserve">keeping the </w:t>
       </w:r>
@@ -2492,6 +2557,7 @@
         <w:rPr>
           <w:rFonts w:ascii="Segoe UI" w:hAnsi="Segoe UI" w:cs="Segoe UI"/>
           <w:sz w:val="22"/>
+          <w:highlight w:val="yellow"/>
         </w:rPr>
         <w:t>Zumo</w:t>
       </w:r>
@@ -2499,6 +2565,7 @@
         <w:rPr>
           <w:rFonts w:ascii="Segoe UI" w:hAnsi="Segoe UI" w:cs="Segoe UI"/>
           <w:sz w:val="22"/>
+          <w:highlight w:val="yellow"/>
         </w:rPr>
         <w:t xml:space="preserve"> between the corridor walls</w:t>
       </w:r>
@@ -2506,6 +2573,7 @@
         <w:rPr>
           <w:rFonts w:ascii="Segoe UI" w:hAnsi="Segoe UI" w:cs="Segoe UI"/>
           <w:sz w:val="22"/>
+          <w:highlight w:val="yellow"/>
         </w:rPr>
         <w:t>);</w:t>
       </w:r>
@@ -2513,6 +2581,7 @@
         <w:rPr>
           <w:rFonts w:ascii="Segoe UI" w:hAnsi="Segoe UI" w:cs="Segoe UI"/>
           <w:sz w:val="22"/>
+          <w:highlight w:val="yellow"/>
         </w:rPr>
         <w:t xml:space="preserve"> </w:t>
       </w:r>
@@ -2520,6 +2589,7 @@
         <w:rPr>
           <w:rFonts w:ascii="Segoe UI" w:hAnsi="Segoe UI" w:cs="Segoe UI"/>
           <w:sz w:val="22"/>
+          <w:highlight w:val="yellow"/>
         </w:rPr>
         <w:t>t</w:t>
       </w:r>
@@ -2527,6 +2597,7 @@
         <w:rPr>
           <w:rFonts w:ascii="Segoe UI" w:hAnsi="Segoe UI" w:cs="Segoe UI"/>
           <w:sz w:val="22"/>
+          <w:highlight w:val="yellow"/>
         </w:rPr>
         <w:t xml:space="preserve">his </w:t>
       </w:r>
@@ -2534,6 +2605,7 @@
         <w:rPr>
           <w:rFonts w:ascii="Segoe UI" w:hAnsi="Segoe UI" w:cs="Segoe UI"/>
           <w:sz w:val="22"/>
+          <w:highlight w:val="yellow"/>
         </w:rPr>
         <w:t>allow</w:t>
       </w:r>
@@ -2541,6 +2613,7 @@
         <w:rPr>
           <w:rFonts w:ascii="Segoe UI" w:hAnsi="Segoe UI" w:cs="Segoe UI"/>
           <w:sz w:val="22"/>
+          <w:highlight w:val="yellow"/>
         </w:rPr>
         <w:t>s</w:t>
       </w:r>
@@ -2548,6 +2621,7 @@
         <w:rPr>
           <w:rFonts w:ascii="Segoe UI" w:hAnsi="Segoe UI" w:cs="Segoe UI"/>
           <w:sz w:val="22"/>
+          <w:highlight w:val="yellow"/>
         </w:rPr>
         <w:t xml:space="preserve"> the (human) controller to turn the robot. The controller signals that the turn is complete by sending another keypress (</w:t>
       </w:r>
@@ -2556,6 +2630,7 @@
         <w:rPr>
           <w:rFonts w:ascii="Segoe UI" w:hAnsi="Segoe UI" w:cs="Segoe UI"/>
           <w:sz w:val="22"/>
+          <w:highlight w:val="yellow"/>
         </w:rPr>
         <w:t>eg</w:t>
       </w:r>
@@ -2564,6 +2639,7 @@
         <w:rPr>
           <w:rFonts w:ascii="Segoe UI" w:hAnsi="Segoe UI" w:cs="Segoe UI"/>
           <w:sz w:val="22"/>
+          <w:highlight w:val="yellow"/>
         </w:rPr>
         <w:t xml:space="preserve"> 'C' or 'c' for complete)</w:t>
       </w:r>
@@ -2571,6 +2647,7 @@
         <w:rPr>
           <w:rFonts w:ascii="Segoe UI" w:hAnsi="Segoe UI" w:cs="Segoe UI"/>
           <w:sz w:val="22"/>
+          <w:highlight w:val="yellow"/>
         </w:rPr>
         <w:t>. This then reactivates the task 2 behaviour</w:t>
       </w:r>
@@ -2578,6 +2655,7 @@
         <w:rPr>
           <w:rFonts w:ascii="Segoe UI" w:hAnsi="Segoe UI" w:cs="Segoe UI"/>
           <w:sz w:val="22"/>
+          <w:highlight w:val="yellow"/>
         </w:rPr>
         <w:t xml:space="preserve"> so that the Zumo can drive itself down the corridor again</w:t>
       </w:r>
@@ -2585,6 +2663,7 @@
         <w:rPr>
           <w:rFonts w:ascii="Segoe UI" w:hAnsi="Segoe UI" w:cs="Segoe UI"/>
           <w:sz w:val="22"/>
+          <w:highlight w:val="yellow"/>
         </w:rPr>
         <w:t>.</w:t>
       </w:r>
@@ -6288,8 +6367,6 @@
         </w:rPr>
         <w:br w:type="page"/>
       </w:r>
-      <w:bookmarkStart w:id="0" w:name="_GoBack"/>
-      <w:bookmarkEnd w:id="0"/>
     </w:p>
     <w:p>
       <w:pPr>
@@ -8035,7 +8112,7 @@
                 </mc:Choice>
                 <mc:Fallback>
                   <w:pict>
-                    <v:shapetype w14:anchorId="63F4F235" id="_x0000_t32" coordsize="21600,21600" o:spt="32" o:oned="t" path="m,l21600,21600e" filled="f">
+                    <v:shapetype w14:anchorId="7B1DDCC9" id="_x0000_t32" coordsize="21600,21600" o:spt="32" o:oned="t" path="m,l21600,21600e" filled="f">
                       <v:path arrowok="t" fillok="f" o:connecttype="none"/>
                       <o:lock v:ext="edit" shapetype="t"/>
                     </v:shapetype>
@@ -8258,7 +8335,7 @@
                 </mc:Choice>
                 <mc:Fallback>
                   <w:pict>
-                    <v:shape w14:anchorId="61914E09" id="Straight Arrow Connector 31" o:spid="_x0000_s1026" type="#_x0000_t32" style="position:absolute;margin-left:-118.65pt;margin-top:11.45pt;width:427.5pt;height:3.6pt;flip:y;z-index:251612672;visibility:visible;mso-wrap-style:square;mso-width-percent:0;mso-height-percent:0;mso-wrap-distance-left:9pt;mso-wrap-distance-top:0;mso-wrap-distance-right:9pt;mso-wrap-distance-bottom:0;mso-position-horizontal:absolute;mso-position-horizontal-relative:text;mso-position-vertical:absolute;mso-position-vertical-relative:text;mso-width-percent:0;mso-height-percent:0;mso-width-relative:margin;mso-height-relative:margin" o:gfxdata="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" strokecolor="#4579b8 [3044]" strokeweight="2.25pt">
+                    <v:shape w14:anchorId="5F58A40A" id="Straight Arrow Connector 31" o:spid="_x0000_s1026" type="#_x0000_t32" style="position:absolute;margin-left:-118.65pt;margin-top:11.45pt;width:427.5pt;height:3.6pt;flip:y;z-index:251612672;visibility:visible;mso-wrap-style:square;mso-width-percent:0;mso-height-percent:0;mso-wrap-distance-left:9pt;mso-wrap-distance-top:0;mso-wrap-distance-right:9pt;mso-wrap-distance-bottom:0;mso-position-horizontal:absolute;mso-position-horizontal-relative:text;mso-position-vertical:absolute;mso-position-vertical-relative:text;mso-width-percent:0;mso-height-percent:0;mso-width-relative:margin;mso-height-relative:margin" o:gfxdata="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" strokecolor="#4579b8 [3044]" strokeweight="2.25pt">
                       <v:stroke endarrow="open"/>
                     </v:shape>
                   </w:pict>
@@ -10174,7 +10251,7 @@
 </file>
 
 <file path=customXml/itemProps1.xml><?xml version="1.0" encoding="utf-8"?>
-<ds:datastoreItem xmlns:ds="http://schemas.openxmlformats.org/officeDocument/2006/customXml" ds:itemID="{27C368ED-A86C-4F91-B5AF-84F6CE6A2511}">
+<ds:datastoreItem xmlns:ds="http://schemas.openxmlformats.org/officeDocument/2006/customXml" ds:itemID="{A9A34438-7D7F-495C-A88A-37961BEB0B0C}">
   <ds:schemaRefs>
     <ds:schemaRef ds:uri="http://schemas.openxmlformats.org/officeDocument/2006/bibliography"/>
   </ds:schemaRefs>

</xml_diff>